<commit_message>
update forms lists for Oakland
</commit_message>
<xml_diff>
--- a/docassemble/MLHPPOAndProposedOrder/data/templates/oakland_county_instructions_ex_parte.docx
+++ b/docassemble/MLHPPOAndProposedOrder/data/templates/oakland_county_instructions_ex_parte.docx
@@ -7,39 +7,10 @@
         <w:pStyle w:val="Heading2"/>
       </w:pPr>
       <w:r>
-        <w:t xml:space="preserve">Oakland County Instructions - How to Ask for an Ex </w:t>
-      </w:r>
-      <w:proofErr w:type="spellStart"/>
-      <w:r>
-        <w:t>Parte</w:t>
-      </w:r>
-      <w:proofErr w:type="spellEnd"/>
-      <w:r>
-        <w:t xml:space="preserve"> Personal Protection Order (</w:t>
-      </w:r>
-      <w:proofErr w:type="gramStart"/>
-      <w:r>
-        <w:t xml:space="preserve">{{ </w:t>
-      </w:r>
-      <w:proofErr w:type="spellStart"/>
-      <w:r>
-        <w:t>ppo</w:t>
-      </w:r>
-      <w:proofErr w:type="gramEnd"/>
-      <w:r>
-        <w:t>_type_</w:t>
-      </w:r>
-      <w:proofErr w:type="gramStart"/>
-      <w:r>
-        <w:t>full</w:t>
-      </w:r>
-      <w:proofErr w:type="spellEnd"/>
-      <w:r>
-        <w:t xml:space="preserve"> }</w:t>
-      </w:r>
-      <w:proofErr w:type="gramEnd"/>
-      <w:r>
-        <w:t>}</w:t>
+        <w:t>Oakland County Instructions - How to Ask for an Ex Parte Personal Protection Order (</w:t>
+      </w:r>
+      <w:r>
+        <w:t>{{ ppo_type_full }}</w:t>
       </w:r>
       <w:r>
         <w:t>)</w:t>
@@ -50,39 +21,10 @@
         <w:pStyle w:val="Normalforinsertedinstructions"/>
       </w:pPr>
       <w:r>
-        <w:t xml:space="preserve">Following are step-by-step instructions to help you file a Petition for an Ex </w:t>
-      </w:r>
-      <w:proofErr w:type="spellStart"/>
-      <w:r>
-        <w:t>Parte</w:t>
-      </w:r>
-      <w:proofErr w:type="spellEnd"/>
-      <w:r>
-        <w:t xml:space="preserve"> Personal Protection Order (</w:t>
-      </w:r>
-      <w:proofErr w:type="gramStart"/>
-      <w:r>
-        <w:t xml:space="preserve">{{ </w:t>
-      </w:r>
-      <w:proofErr w:type="spellStart"/>
-      <w:r>
-        <w:t>ppo</w:t>
-      </w:r>
-      <w:proofErr w:type="gramEnd"/>
-      <w:r>
-        <w:t>_type_</w:t>
-      </w:r>
-      <w:proofErr w:type="gramStart"/>
-      <w:r>
-        <w:t>full</w:t>
-      </w:r>
-      <w:proofErr w:type="spellEnd"/>
-      <w:r>
-        <w:t xml:space="preserve"> }</w:t>
-      </w:r>
-      <w:proofErr w:type="gramEnd"/>
-      <w:r>
-        <w:t>}</w:t>
+        <w:t>Following are step-by-step instructions to help you file a Petition for an Ex Parte Personal Protection Order (</w:t>
+      </w:r>
+      <w:r>
+        <w:t>{{ ppo_type_full }}</w:t>
       </w:r>
       <w:r>
         <w:t>). Make sure you keep a copy of everything you file for your records.</w:t>
@@ -289,23 +231,7 @@
         <w:t>You can upload i</w:t>
       </w:r>
       <w:r>
-        <w:t xml:space="preserve">mages </w:t>
-      </w:r>
-      <w:proofErr w:type="gramStart"/>
-      <w:r>
-        <w:t>as</w:t>
-      </w:r>
-      <w:proofErr w:type="gramEnd"/>
-      <w:r>
-        <w:t xml:space="preserve"> jpg or </w:t>
-      </w:r>
-      <w:proofErr w:type="spellStart"/>
-      <w:r>
-        <w:t>png</w:t>
-      </w:r>
-      <w:proofErr w:type="spellEnd"/>
-      <w:r>
-        <w:t xml:space="preserve"> files. This includes </w:t>
+        <w:t xml:space="preserve">mages as jpg or png files. This includes </w:t>
       </w:r>
       <w:r>
         <w:t xml:space="preserve">photos and screenshots from mobile phones. </w:t>
@@ -358,15 +284,7 @@
         <w:pStyle w:val="BulletedList"/>
       </w:pPr>
       <w:r>
-        <w:t xml:space="preserve">Exhibits to Personal Protection Order (if you </w:t>
-      </w:r>
-      <w:proofErr w:type="gramStart"/>
-      <w:r>
-        <w:t>uploaded</w:t>
-      </w:r>
-      <w:proofErr w:type="gramEnd"/>
-      <w:r>
-        <w:t xml:space="preserve"> any documents)</w:t>
+        <w:t>Exhibits to Personal Protection Order (if you uploaded any documents)</w:t>
       </w:r>
     </w:p>
     <w:p>
@@ -374,7 +292,7 @@
         <w:pStyle w:val="BulletedList"/>
       </w:pPr>
       <w:r>
-        <w:t>Protected Personal Identifying Information forms, if needed</w:t>
+        <w:t>Personal Protection Order</w:t>
       </w:r>
     </w:p>
     <w:p>
@@ -382,7 +300,15 @@
         <w:pStyle w:val="BulletedList"/>
       </w:pPr>
       <w:r>
-        <w:t>Notice of Hearing on Petition for Personal Protection Order</w:t>
+        <w:t>Contact Information Sheet</w:t>
+      </w:r>
+    </w:p>
+    <w:p>
+      <w:pPr>
+        <w:pStyle w:val="Normalforinsertedinstructions"/>
+      </w:pPr>
+      <w:r>
+        <w:t>{%p if has_next_friend_petitioning %}</w:t>
       </w:r>
     </w:p>
     <w:p>
@@ -390,35 +316,6 @@
         <w:pStyle w:val="BulletedList"/>
       </w:pPr>
       <w:r>
-        <w:t>Personal Protection Order</w:t>
-      </w:r>
-    </w:p>
-    <w:p>
-      <w:pPr>
-        <w:pStyle w:val="Normalforinsertedinstructions"/>
-      </w:pPr>
-      <w:r>
-        <w:t xml:space="preserve">{%p if </w:t>
-      </w:r>
-      <w:proofErr w:type="spellStart"/>
-      <w:r>
-        <w:t>has_next_friend_</w:t>
-      </w:r>
-      <w:proofErr w:type="gramStart"/>
-      <w:r>
-        <w:t>petitioning</w:t>
-      </w:r>
-      <w:proofErr w:type="spellEnd"/>
-      <w:r>
-        <w:t xml:space="preserve"> %}</w:t>
-      </w:r>
-      <w:proofErr w:type="gramEnd"/>
-    </w:p>
-    <w:p>
-      <w:pPr>
-        <w:pStyle w:val="BulletedList"/>
-      </w:pPr>
-      <w:r>
         <w:t>Request for Next Friend and Order</w:t>
       </w:r>
     </w:p>
@@ -428,13 +325,8 @@
       </w:pPr>
       <w:r>
         <w:lastRenderedPageBreak/>
-        <w:t xml:space="preserve">{%p </w:t>
-      </w:r>
-      <w:proofErr w:type="gramStart"/>
-      <w:r>
-        <w:t>endif %}</w:t>
-      </w:r>
-      <w:proofErr w:type="gramEnd"/>
+        <w:t>{%p endif %}</w:t>
+      </w:r>
     </w:p>
     <w:p>
       <w:pPr>
@@ -533,35 +425,36 @@
       <w:r>
         <w:t xml:space="preserve">When you are ready to file your forms with the court, tap the button labeled “I want to file now by e-mail.” Follow the prompts, including adding any more files you still need to upload. {% if </w:t>
       </w:r>
-      <w:proofErr w:type="spellStart"/>
-      <w:r>
-        <w:t>is_incapacitated_</w:t>
-      </w:r>
-      <w:proofErr w:type="gramStart"/>
-      <w:r>
-        <w:t>adult</w:t>
-      </w:r>
-      <w:proofErr w:type="spellEnd"/>
-      <w:r>
-        <w:t xml:space="preserve"> %}</w:t>
-      </w:r>
-      <w:proofErr w:type="gramEnd"/>
-      <w:r>
-        <w:t xml:space="preserve"> Make sure you upload the Order Regarding Appointment of Guardian or the power of attorney </w:t>
-      </w:r>
-      <w:proofErr w:type="gramStart"/>
-      <w:r>
-        <w:t>paperwork.{</w:t>
-      </w:r>
-      <w:proofErr w:type="gramEnd"/>
-      <w:r>
-        <w:t xml:space="preserve">% </w:t>
-      </w:r>
-      <w:proofErr w:type="gramStart"/>
-      <w:r>
-        <w:t>endif %}</w:t>
-      </w:r>
-      <w:proofErr w:type="gramEnd"/>
+      <w:r>
+        <w:t>is_incapacitated_adult</w:t>
+      </w:r>
+      <w:r>
+        <w:t xml:space="preserve"> %} Make sure you upload the Order Regarding Appointment of Guardian or the power of attorney paperwork.{% endif %} </w:t>
+      </w:r>
+    </w:p>
+    <w:p>
+      <w:pPr>
+        <w:pStyle w:val="Normalforinsertedinstructions"/>
+      </w:pPr>
+      <w:r>
+        <w:t>You will be asked to enter an e-mail address. If you don’t have an e-mail address and you need help signing up for one, you can go to the E-Services Center of the Clerk’s Office at the Circuit Court for in-person help. After you file, you will need to find a way to access e-mail, either on your smart phone, a computer, or another device.</w:t>
+      </w:r>
+    </w:p>
+    <w:p>
+      <w:pPr>
+        <w:pStyle w:val="Normalforinsertedinstructions"/>
+      </w:pPr>
+      <w:r>
+        <w:t>Tap the “Submit” button on the page titled “Submit your forms to the court.” This will e-mail your petition and other forms to the Oakland County Circuit Court’s PPO Office, along with your attachments. Wait for the confirmation screen to make sure your forms were sent successfully. You may also want to download and save your petition and other documents to your device while you are logged into MLH-Forms.</w:t>
+      </w:r>
+    </w:p>
+    <w:p>
+      <w:pPr>
+        <w:pStyle w:val="Normalforinsertedinstructions"/>
+      </w:pPr>
+      <w:r>
+        <w:t>After the PPO Office receives your forms, they will file the forms with the Court Clerk’s Office. If anything is incorrect or missing from your filing, the PPO Office will e-mail you to ask for corrections.</w:t>
+      </w:r>
       <w:r>
         <w:t xml:space="preserve"> </w:t>
       </w:r>
@@ -571,33 +464,6 @@
         <w:pStyle w:val="Normalforinsertedinstructions"/>
       </w:pPr>
       <w:r>
-        <w:t>You will be asked to enter an e-mail address. If you don’t have an e-mail address and you need help signing up for one, you can go to the E-Services Center of the Clerk’s Office at the Circuit Court for in-person help. After you file, you will need to find a way to access e-mail, either on your smart phone, a computer, or another device.</w:t>
-      </w:r>
-    </w:p>
-    <w:p>
-      <w:pPr>
-        <w:pStyle w:val="Normalforinsertedinstructions"/>
-      </w:pPr>
-      <w:r>
-        <w:t>Tap the “Submit” button on the page titled “Submit your forms to the court.” This will e-mail your petition and other forms to the Oakland County Circuit Court’s PPO Office, along with your attachments. Wait for the confirmation screen to make sure your forms were sent successfully. You may also want to download and save your petition and other documents to your device while you are logged into MLH-Forms.</w:t>
-      </w:r>
-    </w:p>
-    <w:p>
-      <w:pPr>
-        <w:pStyle w:val="Normalforinsertedinstructions"/>
-      </w:pPr>
-      <w:r>
-        <w:t>After the PPO Office receives your forms, they will file the forms with the Court Clerk’s Office. If anything is incorrect or missing from your filing, the PPO Office will e-mail you to ask for corrections.</w:t>
-      </w:r>
-      <w:r>
-        <w:t xml:space="preserve"> </w:t>
-      </w:r>
-    </w:p>
-    <w:p>
-      <w:pPr>
-        <w:pStyle w:val="Normalforinsertedinstructions"/>
-      </w:pPr>
-      <w:r>
         <w:t xml:space="preserve">If you have any questions about your petition, call the PPO Office at 248-303-1534. </w:t>
       </w:r>
     </w:p>
@@ -606,21 +472,8 @@
         <w:pStyle w:val="Normalforinsertedinstructions"/>
       </w:pPr>
       <w:r>
-        <w:t xml:space="preserve">{%p if </w:t>
-      </w:r>
-      <w:proofErr w:type="spellStart"/>
-      <w:r>
-        <w:t>has_next_friend_</w:t>
-      </w:r>
-      <w:proofErr w:type="gramStart"/>
-      <w:r>
-        <w:t>petitioning</w:t>
-      </w:r>
-      <w:proofErr w:type="spellEnd"/>
-      <w:r>
-        <w:t xml:space="preserve"> %}</w:t>
-      </w:r>
-      <w:proofErr w:type="gramEnd"/>
+        <w:t>{%p if has_next_friend_petitioning %}</w:t>
+      </w:r>
     </w:p>
     <w:p>
       <w:pPr>
@@ -635,13 +488,8 @@
         <w:pStyle w:val="Normalforinsertedinstructions"/>
       </w:pPr>
       <w:r>
-        <w:t xml:space="preserve">{%p </w:t>
-      </w:r>
-      <w:proofErr w:type="gramStart"/>
-      <w:r>
-        <w:t>endif %}</w:t>
-      </w:r>
-      <w:proofErr w:type="gramEnd"/>
+        <w:t>{%p endif %}</w:t>
+      </w:r>
     </w:p>
     <w:p>
       <w:pPr>
@@ -656,15 +504,7 @@
         <w:pStyle w:val="Normalforinsertedinstructions"/>
       </w:pPr>
       <w:r>
-        <w:t xml:space="preserve">It can take approximately 24 to 72 business hours for a judge to review a PPO petition. It may take a little longer than this for the documents to be processed and the PPO Office to e-mail you with the judge’s decision. The PPO Office will e-mail you to tell you when your PPO Petition is filed, and they will e-mail you again once the judge </w:t>
-      </w:r>
-      <w:proofErr w:type="gramStart"/>
-      <w:r>
-        <w:t>makes a decision</w:t>
-      </w:r>
-      <w:proofErr w:type="gramEnd"/>
-      <w:r>
-        <w:t xml:space="preserve"> and signs an order.</w:t>
+        <w:t>It can take approximately 24 to 72 business hours for a judge to review a PPO petition. It may take a little longer than this for the documents to be processed and the PPO Office to e-mail you with the judge’s decision. The PPO Office will e-mail you to tell you when your PPO Petition is filed, and they will e-mail you again once the judge makes a decision and signs an order.</w:t>
       </w:r>
     </w:p>
     <w:p>
@@ -672,28 +512,15 @@
         <w:pStyle w:val="Heading3"/>
       </w:pPr>
       <w:r>
-        <w:t xml:space="preserve">Step 5: After the judge </w:t>
-      </w:r>
-      <w:proofErr w:type="gramStart"/>
-      <w:r>
-        <w:t>makes a decision</w:t>
-      </w:r>
-      <w:proofErr w:type="gramEnd"/>
-    </w:p>
-    <w:p>
-      <w:pPr>
-        <w:pStyle w:val="Normalforinsertedinstructions"/>
-      </w:pPr>
-      <w:r>
-        <w:t xml:space="preserve">After a judge reviews your petition and </w:t>
-      </w:r>
-      <w:proofErr w:type="gramStart"/>
-      <w:r>
-        <w:t>makes a decision</w:t>
-      </w:r>
-      <w:proofErr w:type="gramEnd"/>
-      <w:r>
-        <w:t>, the PPO Office will e-mail you a copy of the order the judge signed. This could be any one of the following:</w:t>
+        <w:t>Step 5: After the judge makes a decision</w:t>
+      </w:r>
+    </w:p>
+    <w:p>
+      <w:pPr>
+        <w:pStyle w:val="Normalforinsertedinstructions"/>
+      </w:pPr>
+      <w:r>
+        <w:t>After a judge reviews your petition and makes a decision, the PPO Office will e-mail you a copy of the order the judge signed. This could be any one of the following:</w:t>
       </w:r>
     </w:p>
     <w:p>
@@ -718,15 +545,7 @@
         <w:pStyle w:val="BulletedList"/>
       </w:pPr>
       <w:r>
-        <w:t xml:space="preserve">Order denying the ex </w:t>
-      </w:r>
-      <w:proofErr w:type="spellStart"/>
-      <w:r>
-        <w:t>parte</w:t>
-      </w:r>
-      <w:proofErr w:type="spellEnd"/>
-      <w:r>
-        <w:t xml:space="preserve"> PPO along with a Notice of Hearing that shows the date, time, and location of your scheduled hearing (along with documents needed for service and instructions)</w:t>
+        <w:t>Order denying the ex parte PPO along with a Notice of Hearing that shows the date, time, and location of your scheduled hearing (along with documents needed for service and instructions)</w:t>
       </w:r>
     </w:p>
     <w:p>
@@ -753,15 +572,7 @@
         <w:t xml:space="preserve">If you get a denial order and the court did not schedule your petition for a hearing, you can ask to schedule a hearing. You must do this within 21 days of the judge’s denial if you want a hearing. Follow the </w:t>
       </w:r>
       <w:r>
-        <w:t xml:space="preserve">{% if </w:t>
-      </w:r>
-      <w:proofErr w:type="spellStart"/>
-      <w:r>
-        <w:t>ppo_type</w:t>
-      </w:r>
-      <w:proofErr w:type="spellEnd"/>
-      <w:r>
-        <w:t xml:space="preserve"> == “domestic” %}</w:t>
+        <w:t>{% if ppo_type == “domestic” %}</w:t>
       </w:r>
       <w:hyperlink r:id="rId9">
         <w:r>
@@ -773,23 +584,7 @@
         </w:r>
       </w:hyperlink>
       <w:r>
-        <w:t xml:space="preserve">{% </w:t>
-      </w:r>
-      <w:proofErr w:type="spellStart"/>
-      <w:r>
-        <w:t>elif</w:t>
-      </w:r>
-      <w:proofErr w:type="spellEnd"/>
-      <w:r>
-        <w:t xml:space="preserve"> </w:t>
-      </w:r>
-      <w:proofErr w:type="spellStart"/>
-      <w:r>
-        <w:t>ppo_type</w:t>
-      </w:r>
-      <w:proofErr w:type="spellEnd"/>
-      <w:r>
-        <w:t xml:space="preserve"> == “nondomestic” %}</w:t>
+        <w:t>{% elif ppo_type == “nondomestic” %}</w:t>
       </w:r>
       <w:hyperlink r:id="rId10">
         <w:r>
@@ -801,31 +596,7 @@
         </w:r>
       </w:hyperlink>
       <w:r>
-        <w:t xml:space="preserve">{% </w:t>
-      </w:r>
-      <w:proofErr w:type="spellStart"/>
-      <w:r>
-        <w:t>elif</w:t>
-      </w:r>
-      <w:proofErr w:type="spellEnd"/>
-      <w:r>
-        <w:t xml:space="preserve"> </w:t>
-      </w:r>
-      <w:proofErr w:type="spellStart"/>
-      <w:r>
-        <w:t>ppo_type</w:t>
-      </w:r>
-      <w:proofErr w:type="spellEnd"/>
-      <w:r>
-        <w:t xml:space="preserve"> == “</w:t>
-      </w:r>
-      <w:proofErr w:type="spellStart"/>
-      <w:r>
-        <w:t>nondomestic_sexual_assault</w:t>
-      </w:r>
-      <w:proofErr w:type="spellEnd"/>
-      <w:r>
-        <w:t>” %}</w:t>
+        <w:t>{% elif ppo_type == “nondomestic_sexual_assault” %}</w:t>
       </w:r>
       <w:hyperlink r:id="rId11">
         <w:r>
@@ -840,15 +611,7 @@
         <w:t>{% endif %}</w:t>
       </w:r>
       <w:r>
-        <w:t xml:space="preserve"> instructions. If the PPO Office e-mails you a denial order, they will also send you a form to complete if you want to request a hearing. This form must be completed and submitted through </w:t>
-      </w:r>
-      <w:proofErr w:type="spellStart"/>
-      <w:r>
-        <w:t>MiFILE</w:t>
-      </w:r>
-      <w:proofErr w:type="spellEnd"/>
-      <w:r>
-        <w:t>. Instructions for this will be sent in the same e-mail.</w:t>
+        <w:t xml:space="preserve"> instructions. If the PPO Office e-mails you a denial order, they will also send you a form to complete if you want to request a hearing. This form must be completed and submitted through MiFILE. Instructions for this will be sent in the same e-mail.</w:t>
       </w:r>
     </w:p>
     <w:p>
@@ -872,22 +635,15 @@
         </w:rPr>
         <w:t xml:space="preserve">{%p if </w:t>
       </w:r>
-      <w:proofErr w:type="spellStart"/>
-      <w:r>
-        <w:t>has_next_friend_</w:t>
-      </w:r>
-      <w:proofErr w:type="gramStart"/>
-      <w:r>
-        <w:t>petitioning</w:t>
-      </w:r>
-      <w:proofErr w:type="spellEnd"/>
+      <w:r>
+        <w:t>has_next_friend_petitioning</w:t>
+      </w:r>
       <w:r>
         <w:rPr>
           <w:color w:val="000000"/>
         </w:rPr>
         <w:t xml:space="preserve"> %}</w:t>
       </w:r>
-      <w:proofErr w:type="gramEnd"/>
     </w:p>
     <w:p>
       <w:pPr>
@@ -914,16 +670,8 @@
         <w:rPr>
           <w:color w:val="000000"/>
         </w:rPr>
-        <w:t xml:space="preserve">{%p </w:t>
-      </w:r>
-      <w:proofErr w:type="gramStart"/>
-      <w:r>
-        <w:rPr>
-          <w:color w:val="000000"/>
-        </w:rPr>
-        <w:t>endif %}</w:t>
-      </w:r>
-      <w:proofErr w:type="gramEnd"/>
+        <w:t>{%p endif %}</w:t>
+      </w:r>
     </w:p>
     <w:p>
       <w:pPr>
@@ -943,21 +691,7 @@
         <w:rPr>
           <w:color w:val="000000"/>
         </w:rPr>
-        <w:t xml:space="preserve"> If a judge granted you a PPO, you </w:t>
-      </w:r>
-      <w:proofErr w:type="gramStart"/>
-      <w:r>
-        <w:rPr>
-          <w:color w:val="000000"/>
-        </w:rPr>
-        <w:t>will</w:t>
-      </w:r>
-      <w:proofErr w:type="gramEnd"/>
-      <w:r>
-        <w:rPr>
-          <w:color w:val="000000"/>
-        </w:rPr>
-        <w:t xml:space="preserve"> need the Personal Protection Order</w:t>
+        <w:t xml:space="preserve"> If a judge granted you a PPO, you will need the Personal Protection Order</w:t>
       </w:r>
       <w:r>
         <w:t xml:space="preserve"> and the </w:t>
@@ -980,21 +714,7 @@
         <w:rPr>
           <w:color w:val="000000"/>
         </w:rPr>
-        <w:t xml:space="preserve">If the judge denied your ex </w:t>
-      </w:r>
-      <w:proofErr w:type="spellStart"/>
-      <w:r>
-        <w:rPr>
-          <w:color w:val="000000"/>
-        </w:rPr>
-        <w:t>parte</w:t>
-      </w:r>
-      <w:proofErr w:type="spellEnd"/>
-      <w:r>
-        <w:rPr>
-          <w:color w:val="000000"/>
-        </w:rPr>
-        <w:t xml:space="preserve"> PPO petition but set a hearing, you will need the PPO Petition (with any evidence you filed), Notice of Hearing, and Zoom instructions (if the PPO Office sent you Zoom instructions). You also need the Respondent's address and any other information the process server needs to find the Respondent.</w:t>
+        <w:t>If the judge denied your ex parte PPO petition but set a hearing, you will need the PPO Petition (with any evidence you filed), Notice of Hearing, and Zoom instructions (if the PPO Office sent you Zoom instructions). You also need the Respondent's address and any other information the process server needs to find the Respondent.</w:t>
       </w:r>
     </w:p>
     <w:p>
@@ -1037,21 +757,7 @@
         <w:rPr>
           <w:color w:val="000000"/>
         </w:rPr>
-        <w:t xml:space="preserve">The papers can also be served by registered mail with </w:t>
-      </w:r>
-      <w:proofErr w:type="gramStart"/>
-      <w:r>
-        <w:rPr>
-          <w:color w:val="000000"/>
-        </w:rPr>
-        <w:t>return</w:t>
-      </w:r>
-      <w:proofErr w:type="gramEnd"/>
-      <w:r>
-        <w:rPr>
-          <w:color w:val="000000"/>
-        </w:rPr>
-        <w:t xml:space="preserve"> receipt requested and delivery restricted to the Respondent. Even if the Respondent is served by mail, you need to find someone else to do the mailing. </w:t>
+        <w:t xml:space="preserve">The papers can also be served by registered mail with return receipt requested and delivery restricted to the Respondent. Even if the Respondent is served by mail, you need to find someone else to do the mailing. </w:t>
       </w:r>
       <w:r>
         <w:rPr>
@@ -1088,35 +794,18 @@
           <w:color w:val="000000"/>
         </w:rPr>
       </w:pPr>
-      <w:proofErr w:type="gramStart"/>
       <w:r>
         <w:t>{%p if</w:t>
       </w:r>
-      <w:proofErr w:type="gramEnd"/>
       <w:r>
         <w:t xml:space="preserve"> </w:t>
       </w:r>
-      <w:proofErr w:type="spellStart"/>
-      <w:r>
-        <w:t>respondent_is_minor</w:t>
-      </w:r>
-      <w:proofErr w:type="spellEnd"/>
-      <w:r>
-        <w:t xml:space="preserve"> and not </w:t>
-      </w:r>
-      <w:proofErr w:type="spellStart"/>
-      <w:r>
-        <w:t>respondent_is_emancipated_</w:t>
-      </w:r>
-      <w:proofErr w:type="gramStart"/>
-      <w:r>
-        <w:t>minor</w:t>
-      </w:r>
-      <w:proofErr w:type="spellEnd"/>
+      <w:r>
+        <w:t>respondent_is_minor and not respondent_is_emancipated_minor</w:t>
+      </w:r>
       <w:r>
         <w:t xml:space="preserve"> %}</w:t>
       </w:r>
-      <w:proofErr w:type="gramEnd"/>
     </w:p>
     <w:p>
       <w:pPr>
@@ -1137,59 +826,29 @@
         <w:rPr>
           <w:color w:val="000000"/>
         </w:rPr>
-        <w:t xml:space="preserve">, you must also have a copy of the petition, any evidence </w:t>
-      </w:r>
-      <w:proofErr w:type="gramStart"/>
-      <w:r>
-        <w:rPr>
-          <w:color w:val="000000"/>
-        </w:rPr>
-        <w:t>attachments,  Notice</w:t>
-      </w:r>
-      <w:proofErr w:type="gramEnd"/>
-      <w:r>
-        <w:rPr>
-          <w:color w:val="000000"/>
-        </w:rPr>
-        <w:t xml:space="preserve"> of Hearing (if applicable) and order served on the respondent’s parent(s), guardian(s), or custodian(s), if you know their location.</w:t>
-      </w:r>
-    </w:p>
-    <w:p>
-      <w:pPr>
-        <w:pStyle w:val="Normalforinsertedinstructions"/>
-        <w:rPr>
-          <w:color w:val="000000"/>
-        </w:rPr>
-      </w:pPr>
-      <w:r>
-        <w:rPr>
-          <w:color w:val="000000"/>
-        </w:rPr>
-        <w:t xml:space="preserve">{%p </w:t>
-      </w:r>
-      <w:proofErr w:type="gramStart"/>
-      <w:r>
-        <w:rPr>
-          <w:color w:val="000000"/>
-        </w:rPr>
-        <w:t>endif %}</w:t>
-      </w:r>
-      <w:proofErr w:type="gramEnd"/>
+        <w:t>, you must also have a copy of the petition, any evidence attachments,  Notice of Hearing (if applicable) and order served on the respondent’s parent(s), guardian(s), or custodian(s), if you know their location.</w:t>
+      </w:r>
+    </w:p>
+    <w:p>
+      <w:pPr>
+        <w:pStyle w:val="Normalforinsertedinstructions"/>
+        <w:rPr>
+          <w:color w:val="000000"/>
+        </w:rPr>
+      </w:pPr>
+      <w:r>
+        <w:rPr>
+          <w:color w:val="000000"/>
+        </w:rPr>
+        <w:t>{%p endif %}</w:t>
+      </w:r>
     </w:p>
     <w:p>
       <w:pPr>
         <w:pStyle w:val="Heading3"/>
       </w:pPr>
       <w:r>
-        <w:t xml:space="preserve">Step 7: File </w:t>
-      </w:r>
-      <w:proofErr w:type="gramStart"/>
-      <w:r>
-        <w:t>the completed</w:t>
-      </w:r>
-      <w:proofErr w:type="gramEnd"/>
-      <w:r>
-        <w:t xml:space="preserve"> Proof of Service forms with the court clerk</w:t>
+        <w:t>Step 7: File the completed Proof of Service forms with the court clerk</w:t>
       </w:r>
     </w:p>
     <w:p>
@@ -1205,22 +864,15 @@
         </w:rPr>
         <w:t xml:space="preserve">{%p if </w:t>
       </w:r>
-      <w:proofErr w:type="spellStart"/>
-      <w:r>
-        <w:t>has_next_friend_</w:t>
-      </w:r>
-      <w:proofErr w:type="gramStart"/>
-      <w:r>
-        <w:t>petitioning</w:t>
-      </w:r>
-      <w:proofErr w:type="spellEnd"/>
+      <w:r>
+        <w:t>has_next_friend_petitioning</w:t>
+      </w:r>
       <w:r>
         <w:rPr>
           <w:color w:val="000000"/>
         </w:rPr>
         <w:t xml:space="preserve"> %}</w:t>
       </w:r>
-      <w:proofErr w:type="gramEnd"/>
     </w:p>
     <w:p>
       <w:pPr>
@@ -1247,16 +899,8 @@
         <w:rPr>
           <w:color w:val="000000"/>
         </w:rPr>
-        <w:t xml:space="preserve">{%p </w:t>
-      </w:r>
-      <w:proofErr w:type="gramStart"/>
-      <w:r>
-        <w:rPr>
-          <w:color w:val="000000"/>
-        </w:rPr>
-        <w:t>endif %}</w:t>
-      </w:r>
-      <w:proofErr w:type="gramEnd"/>
+        <w:t>{%p endif %}</w:t>
+      </w:r>
     </w:p>
     <w:p>
       <w:pPr>
@@ -1339,63 +983,21 @@
         <w:rPr>
           <w:color w:val="000000"/>
         </w:rPr>
-        <w:t xml:space="preserve">Make sure that you file the Proof of Service with the court through </w:t>
-      </w:r>
-      <w:proofErr w:type="spellStart"/>
-      <w:r>
-        <w:rPr>
-          <w:color w:val="000000"/>
-        </w:rPr>
-        <w:t>MiFILE</w:t>
-      </w:r>
-      <w:proofErr w:type="spellEnd"/>
-      <w:r>
-        <w:rPr>
-          <w:color w:val="000000"/>
-        </w:rPr>
-        <w:t xml:space="preserve">. If the Respondent was served by mail, the green card signed by the Respondent (the return receipt) must also be filed. Instructions for filing the Proof of Service can be found in the e-mail from the PPO Office that </w:t>
-      </w:r>
-      <w:proofErr w:type="gramStart"/>
-      <w:r>
-        <w:rPr>
-          <w:color w:val="000000"/>
-        </w:rPr>
-        <w:t>included</w:t>
-      </w:r>
-      <w:proofErr w:type="gramEnd"/>
-      <w:r>
-        <w:rPr>
-          <w:color w:val="000000"/>
-        </w:rPr>
-        <w:t xml:space="preserve"> the documents to be served.</w:t>
-      </w:r>
-    </w:p>
-    <w:p>
-      <w:pPr>
-        <w:pStyle w:val="Normalforinsertedinstructions"/>
-        <w:rPr>
-          <w:color w:val="000000"/>
-        </w:rPr>
-      </w:pPr>
-      <w:r>
-        <w:rPr>
-          <w:color w:val="000000"/>
-        </w:rPr>
-        <w:t xml:space="preserve">After you have your PPO, you can enforce it by calling the police if the Respondent ever violates it. It is a good idea to </w:t>
-      </w:r>
-      <w:proofErr w:type="gramStart"/>
-      <w:r>
-        <w:rPr>
-          <w:color w:val="000000"/>
-        </w:rPr>
-        <w:t>keep a copy of your PPO and Proof of Service with you at all times</w:t>
-      </w:r>
-      <w:proofErr w:type="gramEnd"/>
-      <w:r>
-        <w:rPr>
-          <w:color w:val="000000"/>
-        </w:rPr>
-        <w:t xml:space="preserve"> because it will make enforcement easier if it becomes necessary.</w:t>
+        <w:t>Make sure that you file the Proof of Service with the court through MiFILE. If the Respondent was served by mail, the green card signed by the Respondent (the return receipt) must also be filed. Instructions for filing the Proof of Service can be found in the e-mail from the PPO Office that included the documents to be served.</w:t>
+      </w:r>
+    </w:p>
+    <w:p>
+      <w:pPr>
+        <w:pStyle w:val="Normalforinsertedinstructions"/>
+        <w:rPr>
+          <w:color w:val="000000"/>
+        </w:rPr>
+      </w:pPr>
+      <w:r>
+        <w:rPr>
+          <w:color w:val="000000"/>
+        </w:rPr>
+        <w:t>After you have your PPO, you can enforce it by calling the police if the Respondent ever violates it. It is a good idea to keep a copy of your PPO and Proof of Service with you at all times because it will make enforcement easier if it becomes necessary.</w:t>
       </w:r>
     </w:p>
     <w:p>
@@ -1424,21 +1026,7 @@
         <w:rPr>
           <w:color w:val="000000"/>
         </w:rPr>
-        <w:t xml:space="preserve"> for instructions on how to report the violation to the court. Even if you filed a police report, the police </w:t>
-      </w:r>
-      <w:proofErr w:type="gramStart"/>
-      <w:r>
-        <w:rPr>
-          <w:color w:val="000000"/>
-        </w:rPr>
-        <w:t>will</w:t>
-      </w:r>
-      <w:proofErr w:type="gramEnd"/>
-      <w:r>
-        <w:rPr>
-          <w:color w:val="000000"/>
-        </w:rPr>
-        <w:t xml:space="preserve"> not report the violation to the court. If you want the court to know about the violation, you must report the violation to the court.</w:t>
+        <w:t xml:space="preserve"> for instructions on how to report the violation to the court. Even if you filed a police report, the police will not report the violation to the court. If you want the court to know about the violation, you must report the violation to the court.</w:t>
       </w:r>
     </w:p>
     <w:sectPr>

</xml_diff>